<commit_message>
Corrected error on resume
</commit_message>
<xml_diff>
--- a/Docs/Website Resume.docx
+++ b/Docs/Website Resume.docx
@@ -922,7 +922,17 @@
           <w:sz w:val="18"/>
           <w:szCs w:val="18"/>
         </w:rPr>
-        <w:t>Jan 2013 – Present</w:t>
+        <w:t xml:space="preserve">Jan 2013 – </w:t>
+      </w:r>
+      <w:r>
+        <w:rPr>
+          <w:rFonts w:ascii="Arial" w:hAnsi="Arial" w:cs="Arial"/>
+          <w:b/>
+          <w:bCs/>
+          <w:sz w:val="18"/>
+          <w:szCs w:val="18"/>
+        </w:rPr>
+        <w:t>Dec 2018</w:t>
       </w:r>
       <w:r>
         <w:rPr>
@@ -1126,7 +1136,18 @@
           <w:sz w:val="18"/>
           <w:szCs w:val="18"/>
         </w:rPr>
-        <w:t>knowledge of statistical principles as the Subject Matter Expert for RMX – a p</w:t>
+        <w:t>knowledge of statistical principles as the Subject Matter Expert for</w:t>
+      </w:r>
+      <w:bookmarkStart w:id="0" w:name="_GoBack"/>
+      <w:bookmarkEnd w:id="0"/>
+      <w:r>
+        <w:rPr>
+          <w:rFonts w:ascii="Arial" w:hAnsi="Arial" w:cs="Arial"/>
+          <w:bCs/>
+          <w:sz w:val="18"/>
+          <w:szCs w:val="18"/>
+        </w:rPr>
+        <w:t xml:space="preserve"> RMX – a p</w:t>
       </w:r>
       <w:r>
         <w:rPr>
@@ -2714,8 +2735,6 @@
           <w:szCs w:val="18"/>
         </w:rPr>
       </w:pPr>
-      <w:bookmarkStart w:id="0" w:name="_GoBack"/>
-      <w:bookmarkEnd w:id="0"/>
     </w:p>
     <w:p>
       <w:pPr>
@@ -4322,7 +4341,7 @@
 </file>
 
 <file path=customXml/itemProps1.xml><?xml version="1.0" encoding="utf-8"?>
-<ds:datastoreItem xmlns:ds="http://schemas.openxmlformats.org/officeDocument/2006/customXml" ds:itemID="{2E3A2CED-72CF-408F-B718-6FCB35919143}">
+<ds:datastoreItem xmlns:ds="http://schemas.openxmlformats.org/officeDocument/2006/customXml" ds:itemID="{0A8603EF-0E59-41C9-898E-80CA9BE86FFD}">
   <ds:schemaRefs>
     <ds:schemaRef ds:uri="http://schemas.openxmlformats.org/officeDocument/2006/bibliography"/>
   </ds:schemaRefs>

</xml_diff>

<commit_message>
corrected css on demos
</commit_message>
<xml_diff>
--- a/Docs/Website Resume.docx
+++ b/Docs/Website Resume.docx
@@ -69,15 +69,33 @@
           <w:bCs/>
           <w:szCs w:val="24"/>
         </w:rPr>
-        <w:t>Houston, TX 77007</w:t>
-      </w:r>
+        <w:t xml:space="preserve">Golden, CO </w:t>
+      </w:r>
+      <w:proofErr w:type="gramStart"/>
       <w:r>
         <w:rPr>
           <w:rFonts w:ascii="Arial" w:hAnsi="Arial" w:cs="Arial"/>
           <w:bCs/>
           <w:szCs w:val="24"/>
         </w:rPr>
-        <w:t xml:space="preserve">  |  </w:t>
+        <w:t>80401</w:t>
+      </w:r>
+      <w:r>
+        <w:rPr>
+          <w:rFonts w:ascii="Arial" w:hAnsi="Arial" w:cs="Arial"/>
+          <w:bCs/>
+          <w:szCs w:val="24"/>
+        </w:rPr>
+        <w:t xml:space="preserve">  |</w:t>
+      </w:r>
+      <w:proofErr w:type="gramEnd"/>
+      <w:r>
+        <w:rPr>
+          <w:rFonts w:ascii="Arial" w:hAnsi="Arial" w:cs="Arial"/>
+          <w:bCs/>
+          <w:szCs w:val="24"/>
+        </w:rPr>
+        <w:t xml:space="preserve">  </w:t>
       </w:r>
       <w:r>
         <w:rPr>
@@ -288,31 +306,119 @@
           <w:sz w:val="18"/>
           <w:szCs w:val="18"/>
         </w:rPr>
-        <w:t>extensive data science experience, broad programming knowledge, and an affinity for process analysis</w:t>
-      </w:r>
-      <w:r>
-        <w:rPr>
-          <w:rFonts w:ascii="Arial" w:hAnsi="Arial" w:cs="Arial"/>
-          <w:sz w:val="18"/>
-          <w:szCs w:val="18"/>
-        </w:rPr>
-        <w:t xml:space="preserve"> - s</w:t>
-      </w:r>
-      <w:r>
-        <w:rPr>
-          <w:rFonts w:ascii="Arial" w:hAnsi="Arial" w:cs="Arial"/>
-          <w:sz w:val="18"/>
-          <w:szCs w:val="18"/>
-        </w:rPr>
-        <w:t>eeking a position that both challenges and allows for personal and professional growth</w:t>
-      </w:r>
-      <w:r>
-        <w:rPr>
-          <w:rFonts w:ascii="Arial" w:hAnsi="Arial" w:cs="Arial"/>
-          <w:sz w:val="18"/>
-          <w:szCs w:val="18"/>
-        </w:rPr>
-        <w:t>.</w:t>
+        <w:t>broad programming knowledge</w:t>
+      </w:r>
+      <w:r>
+        <w:rPr>
+          <w:rFonts w:ascii="Arial" w:hAnsi="Arial" w:cs="Arial"/>
+          <w:sz w:val="18"/>
+          <w:szCs w:val="18"/>
+        </w:rPr>
+        <w:t xml:space="preserve">, </w:t>
+      </w:r>
+      <w:r>
+        <w:rPr>
+          <w:rFonts w:ascii="Arial" w:hAnsi="Arial" w:cs="Arial"/>
+          <w:sz w:val="18"/>
+          <w:szCs w:val="18"/>
+        </w:rPr>
+        <w:t>extensive data science experience</w:t>
+      </w:r>
+      <w:r>
+        <w:rPr>
+          <w:rFonts w:ascii="Arial" w:hAnsi="Arial" w:cs="Arial"/>
+          <w:sz w:val="18"/>
+          <w:szCs w:val="18"/>
+        </w:rPr>
+        <w:t>,</w:t>
+      </w:r>
+      <w:r>
+        <w:rPr>
+          <w:rFonts w:ascii="Arial" w:hAnsi="Arial" w:cs="Arial"/>
+          <w:sz w:val="18"/>
+          <w:szCs w:val="18"/>
+        </w:rPr>
+        <w:t xml:space="preserve"> and an affinity for process analysis</w:t>
+      </w:r>
+      <w:r>
+        <w:rPr>
+          <w:rFonts w:ascii="Arial" w:hAnsi="Arial" w:cs="Arial"/>
+          <w:sz w:val="18"/>
+          <w:szCs w:val="18"/>
+        </w:rPr>
+        <w:t xml:space="preserve"> </w:t>
+      </w:r>
+      <w:r>
+        <w:rPr>
+          <w:rFonts w:ascii="Arial" w:hAnsi="Arial" w:cs="Arial"/>
+          <w:sz w:val="18"/>
+          <w:szCs w:val="18"/>
+        </w:rPr>
+        <w:t>–</w:t>
+      </w:r>
+      <w:r>
+        <w:rPr>
+          <w:rFonts w:ascii="Arial" w:hAnsi="Arial" w:cs="Arial"/>
+          <w:sz w:val="18"/>
+          <w:szCs w:val="18"/>
+        </w:rPr>
+        <w:t xml:space="preserve"> </w:t>
+      </w:r>
+      <w:r>
+        <w:rPr>
+          <w:rFonts w:ascii="Arial" w:hAnsi="Arial" w:cs="Arial"/>
+          <w:sz w:val="18"/>
+          <w:szCs w:val="18"/>
+        </w:rPr>
+        <w:t xml:space="preserve">looking to utilize my </w:t>
+      </w:r>
+      <w:r>
+        <w:rPr>
+          <w:rFonts w:ascii="Arial" w:hAnsi="Arial" w:cs="Arial"/>
+          <w:sz w:val="18"/>
+          <w:szCs w:val="18"/>
+        </w:rPr>
+        <w:t>abilities</w:t>
+      </w:r>
+      <w:r>
+        <w:rPr>
+          <w:rFonts w:ascii="Arial" w:hAnsi="Arial" w:cs="Arial"/>
+          <w:sz w:val="18"/>
+          <w:szCs w:val="18"/>
+        </w:rPr>
+        <w:t xml:space="preserve"> and experience</w:t>
+      </w:r>
+      <w:r>
+        <w:rPr>
+          <w:rFonts w:ascii="Arial" w:hAnsi="Arial" w:cs="Arial"/>
+          <w:sz w:val="18"/>
+          <w:szCs w:val="18"/>
+        </w:rPr>
+        <w:t xml:space="preserve"> </w:t>
+      </w:r>
+      <w:r>
+        <w:rPr>
+          <w:rFonts w:ascii="Arial" w:hAnsi="Arial" w:cs="Arial"/>
+          <w:sz w:val="18"/>
+          <w:szCs w:val="18"/>
+        </w:rPr>
+        <w:t>to</w:t>
+      </w:r>
+      <w:r>
+        <w:rPr>
+          <w:rFonts w:ascii="Arial" w:hAnsi="Arial" w:cs="Arial"/>
+          <w:sz w:val="18"/>
+          <w:szCs w:val="18"/>
+        </w:rPr>
+        <w:t xml:space="preserve"> provide value and make an impact</w:t>
+      </w:r>
+      <w:r>
+        <w:rPr>
+          <w:rFonts w:ascii="Arial" w:hAnsi="Arial" w:cs="Arial"/>
+          <w:sz w:val="18"/>
+          <w:szCs w:val="18"/>
+        </w:rPr>
+        <w:t xml:space="preserve"> at your organization.</w:t>
       </w:r>
       <w:r>
         <w:rPr>
@@ -354,22 +460,6 @@
         </w:rPr>
         <w:t>vailability.</w:t>
       </w:r>
-    </w:p>
-    <w:p>
-      <w:pPr>
-        <w:autoSpaceDE w:val="0"/>
-        <w:autoSpaceDN w:val="0"/>
-        <w:adjustRightInd w:val="0"/>
-        <w:spacing w:after="0" w:line="240" w:lineRule="auto"/>
-        <w:rPr>
-          <w:rFonts w:ascii="Arial" w:hAnsi="Arial" w:cs="Arial"/>
-          <w:b/>
-          <w:bCs/>
-          <w:sz w:val="18"/>
-          <w:szCs w:val="18"/>
-          <w:u w:val="single"/>
-        </w:rPr>
-      </w:pPr>
     </w:p>
     <w:p>
       <w:pPr>
@@ -674,7 +764,19 @@
           <w:sz w:val="18"/>
           <w:szCs w:val="18"/>
         </w:rPr>
-        <w:t>Microsoft SQL Server, SQLite</w:t>
+        <w:t>Microsoft SQL Server, SQ</w:t>
+      </w:r>
+      <w:bookmarkStart w:id="0" w:name="_GoBack"/>
+      <w:bookmarkEnd w:id="0"/>
+      <w:r>
+        <w:rPr>
+          <w:rFonts w:ascii="Arial" w:hAnsi="Arial" w:cs="Arial"/>
+          <w:bCs/>
+          <w:color w:val="000000" w:themeColor="text1"/>
+          <w:sz w:val="18"/>
+          <w:szCs w:val="18"/>
+        </w:rPr>
+        <w:t>Lite</w:t>
       </w:r>
     </w:p>
     <w:p>
@@ -3005,6 +3107,7 @@
           <w:bCs/>
           <w:sz w:val="18"/>
           <w:szCs w:val="18"/>
+          <w:u w:val="single"/>
         </w:rPr>
       </w:pPr>
       <w:r>
@@ -3027,22 +3130,6 @@
         </w:rPr>
         <w:t>)</w:t>
       </w:r>
-    </w:p>
-    <w:p>
-      <w:pPr>
-        <w:autoSpaceDE w:val="0"/>
-        <w:autoSpaceDN w:val="0"/>
-        <w:adjustRightInd w:val="0"/>
-        <w:spacing w:after="0" w:line="240" w:lineRule="auto"/>
-        <w:rPr>
-          <w:rFonts w:ascii="Arial" w:hAnsi="Arial" w:cs="Arial"/>
-          <w:b/>
-          <w:bCs/>
-          <w:sz w:val="18"/>
-          <w:szCs w:val="18"/>
-          <w:u w:val="single"/>
-        </w:rPr>
-      </w:pPr>
     </w:p>
     <w:p>
       <w:pPr>
@@ -3137,10 +3224,18 @@
           <w:sz w:val="18"/>
           <w:szCs w:val="18"/>
         </w:rPr>
-        <w:t>Expert</w:t>
-      </w:r>
-      <w:bookmarkStart w:id="0" w:name="_GoBack"/>
-      <w:bookmarkEnd w:id="0"/>
+        <w:t>Exper</w:t>
+      </w:r>
+      <w:r>
+        <w:rPr>
+          <w:rFonts w:ascii="Arial" w:hAnsi="Arial" w:cs="Arial"/>
+          <w:bCs/>
+          <w:color w:val="000000" w:themeColor="text1"/>
+          <w:sz w:val="18"/>
+          <w:szCs w:val="18"/>
+        </w:rPr>
+        <w:t>t</w:t>
+      </w:r>
       <w:r>
         <w:rPr>
           <w:rFonts w:ascii="Arial" w:hAnsi="Arial" w:cs="Arial"/>
@@ -3248,217 +3343,6 @@
         </w:rPr>
         <w:t>.</w:t>
       </w:r>
-    </w:p>
-    <w:p>
-      <w:pPr>
-        <w:autoSpaceDE w:val="0"/>
-        <w:autoSpaceDN w:val="0"/>
-        <w:adjustRightInd w:val="0"/>
-        <w:spacing w:after="0" w:line="240" w:lineRule="auto"/>
-        <w:rPr>
-          <w:rFonts w:ascii="Arial" w:hAnsi="Arial" w:cs="Arial"/>
-          <w:bCs/>
-          <w:color w:val="000000" w:themeColor="text1"/>
-          <w:sz w:val="18"/>
-          <w:szCs w:val="18"/>
-        </w:rPr>
-      </w:pPr>
-    </w:p>
-    <w:p>
-      <w:pPr>
-        <w:autoSpaceDE w:val="0"/>
-        <w:autoSpaceDN w:val="0"/>
-        <w:adjustRightInd w:val="0"/>
-        <w:spacing w:after="0" w:line="240" w:lineRule="auto"/>
-        <w:rPr>
-          <w:rFonts w:ascii="Arial" w:hAnsi="Arial" w:cs="Arial"/>
-          <w:bCs/>
-          <w:color w:val="000000" w:themeColor="text1"/>
-          <w:sz w:val="18"/>
-          <w:szCs w:val="18"/>
-        </w:rPr>
-      </w:pPr>
-    </w:p>
-    <w:p>
-      <w:pPr>
-        <w:autoSpaceDE w:val="0"/>
-        <w:autoSpaceDN w:val="0"/>
-        <w:adjustRightInd w:val="0"/>
-        <w:spacing w:after="0" w:line="240" w:lineRule="auto"/>
-        <w:rPr>
-          <w:rFonts w:ascii="Arial" w:hAnsi="Arial" w:cs="Arial"/>
-          <w:b/>
-          <w:bCs/>
-          <w:sz w:val="18"/>
-          <w:szCs w:val="18"/>
-          <w:u w:val="single"/>
-        </w:rPr>
-      </w:pPr>
-      <w:r>
-        <w:rPr>
-          <w:rFonts w:ascii="Arial" w:hAnsi="Arial" w:cs="Arial"/>
-          <w:b/>
-          <w:bCs/>
-          <w:sz w:val="18"/>
-          <w:szCs w:val="18"/>
-          <w:u w:val="single"/>
-        </w:rPr>
-        <w:t>Letters of Recommendation</w:t>
-      </w:r>
-    </w:p>
-    <w:p>
-      <w:pPr>
-        <w:autoSpaceDE w:val="0"/>
-        <w:autoSpaceDN w:val="0"/>
-        <w:adjustRightInd w:val="0"/>
-        <w:spacing w:after="0" w:line="240" w:lineRule="auto"/>
-        <w:rPr>
-          <w:rFonts w:ascii="Arial" w:hAnsi="Arial" w:cs="Arial"/>
-          <w:b/>
-          <w:bCs/>
-          <w:sz w:val="18"/>
-          <w:szCs w:val="18"/>
-          <w:u w:val="single"/>
-        </w:rPr>
-      </w:pPr>
-    </w:p>
-    <w:p>
-      <w:pPr>
-        <w:autoSpaceDE w:val="0"/>
-        <w:autoSpaceDN w:val="0"/>
-        <w:adjustRightInd w:val="0"/>
-        <w:spacing w:after="0" w:line="240" w:lineRule="auto"/>
-        <w:rPr>
-          <w:rFonts w:ascii="Arial" w:hAnsi="Arial" w:cs="Arial"/>
-          <w:sz w:val="18"/>
-          <w:szCs w:val="18"/>
-        </w:rPr>
-      </w:pPr>
-      <w:hyperlink r:id="rId9" w:history="1">
-        <w:r>
-          <w:rPr>
-            <w:rStyle w:val="Hyperlink"/>
-            <w:rFonts w:ascii="Arial" w:hAnsi="Arial" w:cs="Arial"/>
-            <w:b/>
-            <w:bCs/>
-            <w:sz w:val="18"/>
-            <w:szCs w:val="18"/>
-          </w:rPr>
-          <w:t>Link</w:t>
-        </w:r>
-      </w:hyperlink>
-      <w:r>
-        <w:rPr>
-          <w:rFonts w:ascii="Arial" w:hAnsi="Arial" w:cs="Arial"/>
-          <w:b/>
-          <w:bCs/>
-          <w:sz w:val="18"/>
-          <w:szCs w:val="18"/>
-        </w:rPr>
-        <w:t xml:space="preserve"> </w:t>
-      </w:r>
-      <w:r>
-        <w:rPr>
-          <w:rFonts w:ascii="Arial" w:hAnsi="Arial" w:cs="Arial"/>
-          <w:sz w:val="18"/>
-          <w:szCs w:val="18"/>
-        </w:rPr>
-        <w:t>-</w:t>
-      </w:r>
-      <w:r>
-        <w:rPr>
-          <w:rFonts w:ascii="Arial" w:hAnsi="Arial" w:cs="Arial"/>
-          <w:b/>
-          <w:bCs/>
-          <w:sz w:val="18"/>
-          <w:szCs w:val="18"/>
-        </w:rPr>
-        <w:t xml:space="preserve"> </w:t>
-      </w:r>
-      <w:r>
-        <w:rPr>
-          <w:rFonts w:ascii="Arial" w:hAnsi="Arial" w:cs="Arial"/>
-          <w:sz w:val="18"/>
-          <w:szCs w:val="18"/>
-        </w:rPr>
-        <w:t xml:space="preserve">Van Perrin – Probabilistic Time and Cost Estimation Subject Matter Expert: </w:t>
-      </w:r>
-    </w:p>
-    <w:p>
-      <w:pPr>
-        <w:autoSpaceDE w:val="0"/>
-        <w:autoSpaceDN w:val="0"/>
-        <w:adjustRightInd w:val="0"/>
-        <w:spacing w:after="0" w:line="240" w:lineRule="auto"/>
-        <w:ind w:firstLine="720"/>
-        <w:rPr>
-          <w:rFonts w:ascii="Arial" w:hAnsi="Arial" w:cs="Arial"/>
-          <w:sz w:val="18"/>
-          <w:szCs w:val="18"/>
-        </w:rPr>
-      </w:pPr>
-      <w:r>
-        <w:rPr>
-          <w:rFonts w:ascii="Arial" w:hAnsi="Arial" w:cs="Arial"/>
-          <w:sz w:val="18"/>
-          <w:szCs w:val="18"/>
-        </w:rPr>
-        <w:t>Chevron, Deepwater Exploration and Production</w:t>
-      </w:r>
-    </w:p>
-    <w:p>
-      <w:pPr>
-        <w:autoSpaceDE w:val="0"/>
-        <w:autoSpaceDN w:val="0"/>
-        <w:adjustRightInd w:val="0"/>
-        <w:spacing w:after="0" w:line="240" w:lineRule="auto"/>
-        <w:rPr>
-          <w:rFonts w:ascii="Arial" w:hAnsi="Arial" w:cs="Arial"/>
-          <w:b/>
-          <w:bCs/>
-          <w:sz w:val="18"/>
-          <w:szCs w:val="18"/>
-        </w:rPr>
-      </w:pPr>
-      <w:hyperlink r:id="rId10" w:history="1">
-        <w:r>
-          <w:rPr>
-            <w:rStyle w:val="Hyperlink"/>
-            <w:rFonts w:ascii="Arial" w:hAnsi="Arial" w:cs="Arial"/>
-            <w:b/>
-            <w:bCs/>
-            <w:sz w:val="18"/>
-            <w:szCs w:val="18"/>
-          </w:rPr>
-          <w:t>Link</w:t>
-        </w:r>
-      </w:hyperlink>
-      <w:r>
-        <w:t xml:space="preserve"> - </w:t>
-      </w:r>
-      <w:r>
-        <w:rPr>
-          <w:rFonts w:ascii="Arial" w:hAnsi="Arial" w:cs="Arial"/>
-          <w:sz w:val="18"/>
-          <w:szCs w:val="18"/>
-        </w:rPr>
-        <w:t>Robert Rhames – Tech Support Supervisor – Chevron, Deepwater Exploration and Production</w:t>
-      </w:r>
-    </w:p>
-    <w:p>
-      <w:pPr>
-        <w:autoSpaceDE w:val="0"/>
-        <w:autoSpaceDN w:val="0"/>
-        <w:adjustRightInd w:val="0"/>
-        <w:spacing w:after="0" w:line="240" w:lineRule="auto"/>
-        <w:rPr>
-          <w:rFonts w:ascii="Arial" w:hAnsi="Arial" w:cs="Arial"/>
-          <w:bCs/>
-          <w:color w:val="000000" w:themeColor="text1"/>
-          <w:sz w:val="18"/>
-          <w:szCs w:val="18"/>
-        </w:rPr>
-      </w:pPr>
     </w:p>
     <w:p>
       <w:pPr>
@@ -4880,7 +4764,7 @@
 </file>
 
 <file path=customXml/itemProps1.xml><?xml version="1.0" encoding="utf-8"?>
-<ds:datastoreItem xmlns:ds="http://schemas.openxmlformats.org/officeDocument/2006/customXml" ds:itemID="{E4285F70-A414-4B21-AA1B-F8BC3E0BB817}">
+<ds:datastoreItem xmlns:ds="http://schemas.openxmlformats.org/officeDocument/2006/customXml" ds:itemID="{2B29C7B7-1CC6-415D-9C4A-E2C3DEC030F4}">
   <ds:schemaRefs>
     <ds:schemaRef ds:uri="http://schemas.openxmlformats.org/officeDocument/2006/bibliography"/>
   </ds:schemaRefs>

</xml_diff>